<commit_message>
update diagram for new naming
</commit_message>
<xml_diff>
--- a/diagram.docx
+++ b/diagram.docx
@@ -17,7 +17,7 @@
         <w:tblLook w:val="04A0" w:firstRow="1" w:lastRow="0" w:firstColumn="1" w:lastColumn="0" w:noHBand="0" w:noVBand="1"/>
       </w:tblPr>
       <w:tblGrid>
-        <w:gridCol w:w="624"/>
+        <w:gridCol w:w="1107"/>
         <w:gridCol w:w="624"/>
         <w:gridCol w:w="624"/>
         <w:gridCol w:w="624"/>
@@ -44,14 +44,246 @@
                 <w:sz w:val="18"/>
               </w:rPr>
             </w:pPr>
+            <w:bookmarkStart w:id="0" w:name="_GoBack"/>
             <w:r>
               <w:rPr>
                 <w:rFonts w:ascii="Consolas" w:hAnsi="Consolas" w:cs="Consolas"/>
                 <w:b/>
+                <w:noProof/>
+                <w:sz w:val="18"/>
+                <w:lang w:eastAsia="en-GB"/>
+              </w:rPr>
+              <mc:AlternateContent>
+                <mc:Choice Requires="wps">
+                  <w:drawing>
+                    <wp:anchor distT="0" distB="0" distL="114300" distR="114300" simplePos="0" relativeHeight="251660288" behindDoc="0" locked="0" layoutInCell="1" allowOverlap="1" wp14:anchorId="455D7876" wp14:editId="2DE32428">
+                      <wp:simplePos x="0" y="0"/>
+                      <wp:positionH relativeFrom="column">
+                        <wp:posOffset>-76200</wp:posOffset>
+                      </wp:positionH>
+                      <wp:positionV relativeFrom="paragraph">
+                        <wp:posOffset>-31750</wp:posOffset>
+                      </wp:positionV>
+                      <wp:extent cx="50800" cy="266700"/>
+                      <wp:effectExtent l="0" t="0" r="25400" b="19050"/>
+                      <wp:wrapNone/>
+                      <wp:docPr id="2" name="Left Brace 2"/>
+                      <wp:cNvGraphicFramePr/>
+                      <a:graphic xmlns:a="http://schemas.openxmlformats.org/drawingml/2006/main">
+                        <a:graphicData uri="http://schemas.microsoft.com/office/word/2010/wordprocessingShape">
+                          <wps:wsp>
+                            <wps:cNvSpPr/>
+                            <wps:spPr>
+                              <a:xfrm>
+                                <a:off x="0" y="0"/>
+                                <a:ext cx="50800" cy="266700"/>
+                              </a:xfrm>
+                              <a:prstGeom prst="leftBrace">
+                                <a:avLst/>
+                              </a:prstGeom>
+                              <a:ln>
+                                <a:solidFill>
+                                  <a:srgbClr val="FF0000"/>
+                                </a:solidFill>
+                              </a:ln>
+                            </wps:spPr>
+                            <wps:style>
+                              <a:lnRef idx="1">
+                                <a:schemeClr val="accent1"/>
+                              </a:lnRef>
+                              <a:fillRef idx="0">
+                                <a:schemeClr val="accent1"/>
+                              </a:fillRef>
+                              <a:effectRef idx="0">
+                                <a:schemeClr val="accent1"/>
+                              </a:effectRef>
+                              <a:fontRef idx="minor">
+                                <a:schemeClr val="tx1"/>
+                              </a:fontRef>
+                            </wps:style>
+                            <wps:bodyPr rot="0" spcFirstLastPara="0" vertOverflow="overflow" horzOverflow="overflow" vert="horz" wrap="square" lIns="91440" tIns="45720" rIns="91440" bIns="45720" numCol="1" spcCol="0" rtlCol="0" fromWordArt="0" anchor="ctr" anchorCtr="0" forceAA="0" compatLnSpc="1">
+                              <a:prstTxWarp prst="textNoShape">
+                                <a:avLst/>
+                              </a:prstTxWarp>
+                              <a:noAutofit/>
+                            </wps:bodyPr>
+                          </wps:wsp>
+                        </a:graphicData>
+                      </a:graphic>
+                    </wp:anchor>
+                  </w:drawing>
+                </mc:Choice>
+                <mc:Fallback>
+                  <w:pict>
+                    <v:shapetype id="_x0000_t87" coordsize="21600,21600" o:spt="87" adj="1800,10800" path="m21600,qx10800@0l10800@2qy0@11,10800@3l10800@1qy21600,21600e" filled="f">
+                      <v:formulas>
+                        <v:f eqn="val #0"/>
+                        <v:f eqn="sum 21600 0 #0"/>
+                        <v:f eqn="sum #1 0 #0"/>
+                        <v:f eqn="sum #1 #0 0"/>
+                        <v:f eqn="prod #0 9598 32768"/>
+                        <v:f eqn="sum 21600 0 @4"/>
+                        <v:f eqn="sum 21600 0 #1"/>
+                        <v:f eqn="min #1 @6"/>
+                        <v:f eqn="prod @7 1 2"/>
+                        <v:f eqn="prod #0 2 1"/>
+                        <v:f eqn="sum 21600 0 @9"/>
+                        <v:f eqn="val #1"/>
+                      </v:formulas>
+                      <v:path arrowok="t" o:connecttype="custom" o:connectlocs="21600,0;0,10800;21600,21600" textboxrect="13963,@4,21600,@5"/>
+                      <v:handles>
+                        <v:h position="center,#0" yrange="0,@8"/>
+                        <v:h position="topLeft,#1" yrange="@9,@10"/>
+                      </v:handles>
+                    </v:shapetype>
+                    <v:shape id="Left Brace 2" o:spid="_x0000_s1026" type="#_x0000_t87" style="position:absolute;margin-left:-6pt;margin-top:-2.5pt;width:4pt;height:21pt;z-index:251660288;visibility:visible;mso-wrap-style:square;mso-wrap-distance-left:9pt;mso-wrap-distance-top:0;mso-wrap-distance-right:9pt;mso-wrap-distance-bottom:0;mso-position-horizontal:absolute;mso-position-horizontal-relative:text;mso-position-vertical:absolute;mso-position-vertical-relative:text;v-text-anchor:middle" o:gfxdata="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" adj="343" strokecolor="red"/>
+                  </w:pict>
+                </mc:Fallback>
+              </mc:AlternateContent>
+            </w:r>
+            <w:bookmarkEnd w:id="0"/>
+            <w:r>
+              <w:rPr>
+                <w:rFonts w:ascii="Consolas" w:hAnsi="Consolas" w:cs="Consolas"/>
+                <w:b/>
+                <w:noProof/>
+                <w:sz w:val="18"/>
+                <w:lang w:eastAsia="en-GB"/>
+              </w:rPr>
+              <mc:AlternateContent>
+                <mc:Choice Requires="wps">
+                  <w:drawing>
+                    <wp:anchor distT="0" distB="0" distL="114300" distR="114300" simplePos="0" relativeHeight="251659264" behindDoc="0" locked="0" layoutInCell="1" allowOverlap="1" wp14:anchorId="7DEECB79" wp14:editId="4D00E2F5">
+                      <wp:simplePos x="0" y="0"/>
+                      <wp:positionH relativeFrom="column">
+                        <wp:posOffset>-812800</wp:posOffset>
+                      </wp:positionH>
+                      <wp:positionV relativeFrom="paragraph">
+                        <wp:posOffset>-107950</wp:posOffset>
+                      </wp:positionV>
+                      <wp:extent cx="927100" cy="476250"/>
+                      <wp:effectExtent l="0" t="0" r="0" b="0"/>
+                      <wp:wrapNone/>
+                      <wp:docPr id="1" name="Text Box 1"/>
+                      <wp:cNvGraphicFramePr/>
+                      <a:graphic xmlns:a="http://schemas.openxmlformats.org/drawingml/2006/main">
+                        <a:graphicData uri="http://schemas.microsoft.com/office/word/2010/wordprocessingShape">
+                          <wps:wsp>
+                            <wps:cNvSpPr txBox="1"/>
+                            <wps:spPr>
+                              <a:xfrm>
+                                <a:off x="0" y="0"/>
+                                <a:ext cx="927100" cy="476250"/>
+                              </a:xfrm>
+                              <a:prstGeom prst="rect">
+                                <a:avLst/>
+                              </a:prstGeom>
+                              <a:noFill/>
+                              <a:ln w="6350">
+                                <a:noFill/>
+                              </a:ln>
+                              <a:effectLst/>
+                            </wps:spPr>
+                            <wps:style>
+                              <a:lnRef idx="0">
+                                <a:schemeClr val="accent1"/>
+                              </a:lnRef>
+                              <a:fillRef idx="0">
+                                <a:schemeClr val="accent1"/>
+                              </a:fillRef>
+                              <a:effectRef idx="0">
+                                <a:schemeClr val="accent1"/>
+                              </a:effectRef>
+                              <a:fontRef idx="minor">
+                                <a:schemeClr val="dk1"/>
+                              </a:fontRef>
+                            </wps:style>
+                            <wps:txbx>
+                              <w:txbxContent>
+                                <w:p>
+                                  <w:pPr>
+                                    <w:pStyle w:val="NoSpacing"/>
+                                    <w:jc w:val="center"/>
+                                    <w:rPr>
+                                      <w:color w:val="FF0000"/>
+                                    </w:rPr>
+                                  </w:pPr>
+                                  <w:r>
+                                    <w:rPr>
+                                      <w:color w:val="FF0000"/>
+                                    </w:rPr>
+                                    <w:t>two main inputs</w:t>
+                                  </w:r>
+                                </w:p>
+                              </w:txbxContent>
+                            </wps:txbx>
+                            <wps:bodyPr rot="0" spcFirstLastPara="0" vertOverflow="overflow" horzOverflow="overflow" vert="horz" wrap="square" lIns="91440" tIns="45720" rIns="91440" bIns="45720" numCol="1" spcCol="0" rtlCol="0" fromWordArt="0" anchor="t" anchorCtr="0" forceAA="0" compatLnSpc="1">
+                              <a:prstTxWarp prst="textNoShape">
+                                <a:avLst/>
+                              </a:prstTxWarp>
+                              <a:noAutofit/>
+                            </wps:bodyPr>
+                          </wps:wsp>
+                        </a:graphicData>
+                      </a:graphic>
+                      <wp14:sizeRelH relativeFrom="margin">
+                        <wp14:pctWidth>0</wp14:pctWidth>
+                      </wp14:sizeRelH>
+                      <wp14:sizeRelV relativeFrom="margin">
+                        <wp14:pctHeight>0</wp14:pctHeight>
+                      </wp14:sizeRelV>
+                    </wp:anchor>
+                  </w:drawing>
+                </mc:Choice>
+                <mc:Fallback>
+                  <w:pict>
+                    <v:shapetype id="_x0000_t202" coordsize="21600,21600" o:spt="202" path="m,l,21600r21600,l21600,xe">
+                      <v:stroke joinstyle="miter"/>
+                      <v:path gradientshapeok="t" o:connecttype="rect"/>
+                    </v:shapetype>
+                    <v:shape id="Text Box 1" o:spid="_x0000_s1026" type="#_x0000_t202" style="position:absolute;left:0;text-align:left;margin-left:-64pt;margin-top:-8.5pt;width:73pt;height:37.5pt;z-index:251659264;visibility:visible;mso-wrap-style:square;mso-width-percent:0;mso-height-percent:0;mso-wrap-distance-left:9pt;mso-wrap-distance-top:0;mso-wrap-distance-right:9pt;mso-wrap-distance-bottom:0;mso-position-horizontal:absolute;mso-position-horizontal-relative:text;mso-position-vertical:absolute;mso-position-vertical-relative:text;mso-width-percent:0;mso-height-percent:0;mso-width-relative:margin;mso-height-relative:margin;v-text-anchor:top" o:gfxdata="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" filled="f" stroked="f" strokeweight=".5pt">
+                      <v:textbox>
+                        <w:txbxContent>
+                          <w:p>
+                            <w:pPr>
+                              <w:pStyle w:val="NoSpacing"/>
+                              <w:jc w:val="center"/>
+                              <w:rPr>
+                                <w:color w:val="FF0000"/>
+                              </w:rPr>
+                            </w:pPr>
+                            <w:r>
+                              <w:rPr>
+                                <w:color w:val="FF0000"/>
+                              </w:rPr>
+                              <w:t>two main inputs</w:t>
+                            </w:r>
+                          </w:p>
+                        </w:txbxContent>
+                      </v:textbox>
+                    </v:shape>
+                  </w:pict>
+                </mc:Fallback>
+              </mc:AlternateContent>
+            </w:r>
+            <w:proofErr w:type="spellStart"/>
+            <w:r>
+              <w:rPr>
+                <w:rFonts w:ascii="Consolas" w:hAnsi="Consolas" w:cs="Consolas"/>
+                <w:b/>
+                <w:sz w:val="18"/>
+              </w:rPr>
+              <w:t>group_</w:t>
+            </w:r>
+            <w:r>
+              <w:rPr>
+                <w:rFonts w:ascii="Consolas" w:hAnsi="Consolas" w:cs="Consolas"/>
+                <w:b/>
                 <w:sz w:val="18"/>
               </w:rPr>
               <w:t>idx</w:t>
             </w:r>
+            <w:proofErr w:type="spellEnd"/>
           </w:p>
         </w:tc>
         <w:tc>
@@ -296,7 +528,7 @@
                 <w:b/>
                 <w:sz w:val="18"/>
               </w:rPr>
-              <w:t>vals</w:t>
+              <w:t>A</w:t>
             </w:r>
           </w:p>
         </w:tc>
@@ -568,6 +800,126 @@
                 <w:sz w:val="18"/>
               </w:rPr>
             </w:pPr>
+            <w:r>
+              <w:rPr>
+                <w:rFonts w:ascii="Consolas" w:hAnsi="Consolas" w:cs="Consolas"/>
+                <w:b/>
+                <w:noProof/>
+                <w:sz w:val="18"/>
+                <w:lang w:eastAsia="en-GB"/>
+              </w:rPr>
+              <mc:AlternateContent>
+                <mc:Choice Requires="wps">
+                  <w:drawing>
+                    <wp:anchor distT="0" distB="0" distL="114300" distR="114300" simplePos="0" relativeHeight="251662336" behindDoc="0" locked="0" layoutInCell="1" allowOverlap="1" wp14:anchorId="0BC194FC" wp14:editId="1C7D2D2A">
+                      <wp:simplePos x="0" y="0"/>
+                      <wp:positionH relativeFrom="column">
+                        <wp:posOffset>-704850</wp:posOffset>
+                      </wp:positionH>
+                      <wp:positionV relativeFrom="paragraph">
+                        <wp:posOffset>35560</wp:posOffset>
+                      </wp:positionV>
+                      <wp:extent cx="927100" cy="279400"/>
+                      <wp:effectExtent l="0" t="0" r="0" b="6350"/>
+                      <wp:wrapNone/>
+                      <wp:docPr id="3" name="Text Box 3"/>
+                      <wp:cNvGraphicFramePr/>
+                      <a:graphic xmlns:a="http://schemas.openxmlformats.org/drawingml/2006/main">
+                        <a:graphicData uri="http://schemas.microsoft.com/office/word/2010/wordprocessingShape">
+                          <wps:wsp>
+                            <wps:cNvSpPr txBox="1"/>
+                            <wps:spPr>
+                              <a:xfrm>
+                                <a:off x="0" y="0"/>
+                                <a:ext cx="927100" cy="279400"/>
+                              </a:xfrm>
+                              <a:prstGeom prst="rect">
+                                <a:avLst/>
+                              </a:prstGeom>
+                              <a:noFill/>
+                              <a:ln w="6350">
+                                <a:noFill/>
+                              </a:ln>
+                              <a:effectLst/>
+                            </wps:spPr>
+                            <wps:style>
+                              <a:lnRef idx="0">
+                                <a:schemeClr val="accent1"/>
+                              </a:lnRef>
+                              <a:fillRef idx="0">
+                                <a:schemeClr val="accent1"/>
+                              </a:fillRef>
+                              <a:effectRef idx="0">
+                                <a:schemeClr val="accent1"/>
+                              </a:effectRef>
+                              <a:fontRef idx="minor">
+                                <a:schemeClr val="dk1"/>
+                              </a:fontRef>
+                            </wps:style>
+                            <wps:txbx>
+                              <w:txbxContent>
+                                <w:p>
+                                  <w:pPr>
+                                    <w:pStyle w:val="TableGrid"/>
+                                    <w:jc w:val="center"/>
+                                    <w:rPr>
+                                      <w:color w:val="FF0000"/>
+                                    </w:rPr>
+                                  </w:pPr>
+                                  <w:r>
+                                    <w:rPr>
+                                      <w:color w:val="FF0000"/>
+                                    </w:rPr>
+                                    <w:t>output</w:t>
+                                  </w:r>
+                                </w:p>
+                              </w:txbxContent>
+                            </wps:txbx>
+                            <wps:bodyPr rot="0" spcFirstLastPara="0" vertOverflow="overflow" horzOverflow="overflow" vert="horz" wrap="square" lIns="91440" tIns="45720" rIns="91440" bIns="45720" numCol="1" spcCol="0" rtlCol="0" fromWordArt="0" anchor="t" anchorCtr="0" forceAA="0" compatLnSpc="1">
+                              <a:prstTxWarp prst="textNoShape">
+                                <a:avLst/>
+                              </a:prstTxWarp>
+                              <a:noAutofit/>
+                            </wps:bodyPr>
+                          </wps:wsp>
+                        </a:graphicData>
+                      </a:graphic>
+                      <wp14:sizeRelH relativeFrom="margin">
+                        <wp14:pctWidth>0</wp14:pctWidth>
+                      </wp14:sizeRelH>
+                      <wp14:sizeRelV relativeFrom="margin">
+                        <wp14:pctHeight>0</wp14:pctHeight>
+                      </wp14:sizeRelV>
+                    </wp:anchor>
+                  </w:drawing>
+                </mc:Choice>
+                <mc:Fallback>
+                  <w:pict>
+                    <v:shape id="Text Box 3" o:spid="_x0000_s1027" type="#_x0000_t202" style="position:absolute;left:0;text-align:left;margin-left:-55.5pt;margin-top:2.8pt;width:73pt;height:22pt;z-index:251662336;visibility:visible;mso-wrap-style:square;mso-width-percent:0;mso-height-percent:0;mso-wrap-distance-left:9pt;mso-wrap-distance-top:0;mso-wrap-distance-right:9pt;mso-wrap-distance-bottom:0;mso-position-horizontal:absolute;mso-position-horizontal-relative:text;mso-position-vertical:absolute;mso-position-vertical-relative:text;mso-width-percent:0;mso-height-percent:0;mso-width-relative:margin;mso-height-relative:margin;v-text-anchor:top" o:gfxdata="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" filled="f" stroked="f" strokeweight=".5pt">
+                      <v:textbox>
+                        <w:txbxContent>
+                          <w:p>
+                            <w:pPr>
+                              <w:pStyle w:val="TableGrid"/>
+                              <w:jc w:val="center"/>
+                              <w:rPr>
+                                <w:color w:val="FF0000"/>
+                              </w:rPr>
+                            </w:pPr>
+                            <w:r>
+                              <w:rPr>
+                                <w:color w:val="FF0000"/>
+                              </w:rPr>
+                              <w:t>output</w:t>
+                            </w:r>
+                          </w:p>
+                        </w:txbxContent>
+                      </v:textbox>
+                    </v:shape>
+                  </w:pict>
+                </mc:Fallback>
+              </mc:AlternateContent>
+            </w:r>
           </w:p>
         </w:tc>
         <w:tc>
@@ -886,8 +1238,6 @@
               </w:rPr>
               <w:t>1</w:t>
             </w:r>
-            <w:bookmarkStart w:id="0" w:name="_GoBack"/>
-            <w:bookmarkEnd w:id="0"/>
           </w:p>
         </w:tc>
       </w:tr>
@@ -1116,6 +1466,15 @@
       </w:tblBorders>
     </w:tblPr>
   </w:style>
+  <w:style w:type="paragraph" w:styleId="NoSpacing">
+    <w:name w:val="No Spacing"/>
+    <w:uiPriority w:val="1"/>
+    <w:qFormat/>
+    <w:rsid w:val="00334C58"/>
+    <w:pPr>
+      <w:spacing w:after="0" w:line="240" w:lineRule="auto"/>
+    </w:pPr>
+  </w:style>
 </w:styles>
 </file>
 
@@ -1324,6 +1683,15 @@
         <w:insideV w:val="single" w:sz="4" w:space="0" w:color="auto"/>
       </w:tblBorders>
     </w:tblPr>
+  </w:style>
+  <w:style w:type="paragraph" w:styleId="NoSpacing">
+    <w:name w:val="No Spacing"/>
+    <w:uiPriority w:val="1"/>
+    <w:qFormat/>
+    <w:rsid w:val="00334C58"/>
+    <w:pPr>
+      <w:spacing w:after="0" w:line="240" w:lineRule="auto"/>
+    </w:pPr>
   </w:style>
 </w:styles>
 </file>

</xml_diff>

<commit_message>
minor change to diagram
lowercase of letter "a"
</commit_message>
<xml_diff>
--- a/diagram.docx
+++ b/diagram.docx
@@ -44,7 +44,6 @@
                 <w:sz w:val="18"/>
               </w:rPr>
             </w:pPr>
-            <w:bookmarkStart w:id="0" w:name="_GoBack"/>
             <w:r>
               <w:rPr>
                 <w:rFonts w:ascii="Consolas" w:hAnsi="Consolas" w:cs="Consolas"/>
@@ -141,7 +140,6 @@
                 </mc:Fallback>
               </mc:AlternateContent>
             </w:r>
-            <w:bookmarkEnd w:id="0"/>
             <w:r>
               <w:rPr>
                 <w:rFonts w:ascii="Consolas" w:hAnsi="Consolas" w:cs="Consolas"/>
@@ -266,7 +264,6 @@
                 </mc:Fallback>
               </mc:AlternateContent>
             </w:r>
-            <w:proofErr w:type="spellStart"/>
             <w:r>
               <w:rPr>
                 <w:rFonts w:ascii="Consolas" w:hAnsi="Consolas" w:cs="Consolas"/>
@@ -283,7 +280,6 @@
               </w:rPr>
               <w:t>idx</w:t>
             </w:r>
-            <w:proofErr w:type="spellEnd"/>
           </w:p>
         </w:tc>
         <w:tc>
@@ -528,8 +524,10 @@
                 <w:b/>
                 <w:sz w:val="18"/>
               </w:rPr>
-              <w:t>A</w:t>
-            </w:r>
+              <w:t>a</w:t>
+            </w:r>
+            <w:bookmarkStart w:id="0" w:name="_GoBack"/>
+            <w:bookmarkEnd w:id="0"/>
           </w:p>
         </w:tc>
         <w:tc>
@@ -860,7 +858,6 @@
                               <w:txbxContent>
                                 <w:p>
                                   <w:pPr>
-                                    <w:pStyle w:val="TableGrid"/>
                                     <w:jc w:val="center"/>
                                     <w:rPr>
                                       <w:color w:val="FF0000"/>

</xml_diff>